<commit_message>
Mde changes to the document.
</commit_message>
<xml_diff>
--- a/LifeExpectancy_Project.docx
+++ b/LifeExpectancy_Project.docx
@@ -27,44 +27,32 @@
     <w:p/>
     <w:p>
       <w:r>
-        <w:t xml:space="preserve">Given with the current pandemic, we were keen to find out how life expectancy </w:t>
-      </w:r>
-      <w:r>
-        <w:t>has</w:t>
-      </w:r>
-      <w:r>
-        <w:t xml:space="preserve"> impacted with all different aspects of life - Immunization related factors, Mortality factors, Economical factors and </w:t>
+        <w:t xml:space="preserve">Visualising the life expectancy over </w:t>
       </w:r>
       <w:proofErr w:type="gramStart"/>
       <w:r>
-        <w:t>Social</w:t>
+        <w:t>a period of time</w:t>
       </w:r>
       <w:proofErr w:type="gramEnd"/>
       <w:r>
-        <w:t xml:space="preserve"> factors.</w:t>
+        <w:t xml:space="preserve"> for all different countries</w:t>
+      </w:r>
+      <w:r>
+        <w:t>.</w:t>
       </w:r>
     </w:p>
     <w:p/>
     <w:p>
       <w:r>
-        <w:t>Since the observations this dataset are based on different countries, it will be easier for a country to determine the predicting factor which is contributing to lower value of life expectancy. This will help in suggesting a country which area should be given importance in order to efficiently improve the life expectancy of its population.</w:t>
+        <w:t xml:space="preserve">1. Data is observed in the last 15 years and was collected from WHO and United Nations website </w:t>
       </w:r>
     </w:p>
     <w:p/>
     <w:p>
       <w:r>
-        <w:t>1</w:t>
-      </w:r>
-      <w:r>
-        <w:t xml:space="preserve">. Data is observed in the last 15 years and was collected from WHO and United Nations website </w:t>
-      </w:r>
-    </w:p>
-    <w:p/>
-    <w:p>
-      <w:r>
         <w:t xml:space="preserve"> Sample dataset: </w:t>
       </w:r>
-      <w:hyperlink r:id="rId4" w:history="1">
+      <w:hyperlink r:id="rId5" w:history="1">
         <w:r>
           <w:rPr>
             <w:rStyle w:val="Hyperlink"/>
@@ -95,7 +83,7 @@
                     <pic:cNvPicPr/>
                   </pic:nvPicPr>
                   <pic:blipFill>
-                    <a:blip r:embed="rId5" cstate="print">
+                    <a:blip r:embed="rId6" cstate="print">
                       <a:extLst>
                         <a:ext uri="{28A0092B-C50C-407E-A947-70E740481C1C}">
                           <a14:useLocalDpi xmlns:a14="http://schemas.microsoft.com/office/drawing/2010/main" val="0"/>
@@ -124,79 +112,56 @@
     </w:p>
     <w:p/>
     <w:p/>
-    <w:p/>
+    <w:p>
+      <w:r>
+        <w:t xml:space="preserve">Link to </w:t>
+      </w:r>
+      <w:proofErr w:type="spellStart"/>
+      <w:r>
+        <w:t>github</w:t>
+      </w:r>
+      <w:proofErr w:type="spellEnd"/>
+      <w:r>
+        <w:t xml:space="preserve"> repo:</w:t>
+      </w:r>
+    </w:p>
     <w:p/>
     <w:p>
-      <w:r>
-        <w:t>2</w:t>
-      </w:r>
-      <w:r>
-        <w:t xml:space="preserve">. </w:t>
-      </w:r>
-      <w:r>
-        <w:t xml:space="preserve">Inspirations: </w:t>
-      </w:r>
-    </w:p>
-    <w:p>
-      <w:r>
-        <w:t xml:space="preserve">Questions/Aspects to answer: </w:t>
-      </w:r>
-    </w:p>
-    <w:p>
-      <w:r>
-        <w:t xml:space="preserve">      1. What is the impact of schooling on the lifespan of humans?</w:t>
-      </w:r>
-    </w:p>
-    <w:p>
-      <w:r>
-        <w:t xml:space="preserve">      2. Should a country having a lower life expectancy </w:t>
-      </w:r>
-      <w:proofErr w:type="gramStart"/>
-      <w:r>
-        <w:t>value(</w:t>
-      </w:r>
-      <w:proofErr w:type="gramEnd"/>
-      <w:r>
-        <w:t>&lt;65) increase its healthcare expenditure in order to improve its average lifespan?</w:t>
-      </w:r>
-    </w:p>
-    <w:p>
-      <w:r>
-        <w:t xml:space="preserve">      3. Does Life Expectancy has positive or negative correlation with eating habits, lifestyle, exercise, smoking, drinking alcohol etc.</w:t>
-      </w:r>
-    </w:p>
-    <w:p>
-      <w:r>
-        <w:t xml:space="preserve">      4. Do densely populated countries tend to have lower life expectancy?</w:t>
-      </w:r>
-    </w:p>
-    <w:p>
-      <w:r>
-        <w:t xml:space="preserve">      5. What is the impact of Immunization coverage on life Expectancy?</w:t>
-      </w:r>
+      <w:hyperlink r:id="rId7" w:history="1">
+        <w:r>
+          <w:rPr>
+            <w:rStyle w:val="Hyperlink"/>
+          </w:rPr>
+          <w:t>https://github.com/nithiyasuresh/LifeExpectancy_Project</w:t>
+        </w:r>
+      </w:hyperlink>
     </w:p>
     <w:p/>
-    <w:p/>
-    <w:p/>
-    <w:p/>
-    <w:p/>
-    <w:p/>
-    <w:p/>
-    <w:p/>
-    <w:p/>
-    <w:p/>
+    <w:p>
+      <w:r>
+        <w:t xml:space="preserve">3. </w:t>
+      </w:r>
+      <w:r>
+        <w:t>Plotting visualisations/graphs</w:t>
+      </w:r>
+      <w:r>
+        <w:t xml:space="preserve"> </w:t>
+      </w:r>
+      <w:r>
+        <w:t>– like below.</w:t>
+      </w:r>
+    </w:p>
     <w:p/>
     <w:p>
-      <w:r>
-        <w:t xml:space="preserve">Plotting visualisations/graphs into a scatter/bubble/bar </w:t>
-      </w:r>
-      <w:proofErr w:type="gramStart"/>
-      <w:r>
-        <w:t>graphs</w:t>
-      </w:r>
-      <w:proofErr w:type="gramEnd"/>
-      <w:r>
-        <w:t xml:space="preserve"> – like below.</w:t>
+      <w:pPr>
+        <w:pStyle w:val="ListParagraph"/>
+        <w:numPr>
+          <w:ilvl w:val="0"/>
+          <w:numId w:val="2"/>
+        </w:numPr>
+      </w:pPr>
+      <w:r>
+        <w:t>Bubble graph based on life expectancy of all countries, bubble sizes based on country’s population – Click on each bubble will give a popup of country name and life expectancy.</w:t>
       </w:r>
     </w:p>
     <w:p>
@@ -205,7 +170,7 @@
           <w:noProof/>
         </w:rPr>
         <w:drawing>
-          <wp:inline distT="0" distB="0" distL="0" distR="0" wp14:anchorId="7A51CB65" wp14:editId="76EC4EAA">
+          <wp:inline distT="0" distB="0" distL="0" distR="0" wp14:anchorId="4FC5346F" wp14:editId="5B7972E5">
             <wp:extent cx="2100404" cy="1936155"/>
             <wp:effectExtent l="0" t="0" r="0" b="0"/>
             <wp:docPr id="2" name="Picture 2" descr="Chart, scatter chart, bubble chart&#10;&#10;Description automatically generated"/>
@@ -220,7 +185,7 @@
                     <pic:cNvPicPr/>
                   </pic:nvPicPr>
                   <pic:blipFill>
-                    <a:blip r:embed="rId6" cstate="print">
+                    <a:blip r:embed="rId8" cstate="print">
                       <a:extLst>
                         <a:ext uri="{28A0092B-C50C-407E-A947-70E740481C1C}">
                           <a14:useLocalDpi xmlns:a14="http://schemas.microsoft.com/office/drawing/2010/main" val="0"/>
@@ -246,15 +211,33 @@
           </wp:inline>
         </w:drawing>
       </w:r>
+    </w:p>
+    <w:p/>
+    <w:p>
+      <w:pPr>
+        <w:pStyle w:val="ListParagraph"/>
+        <w:numPr>
+          <w:ilvl w:val="0"/>
+          <w:numId w:val="2"/>
+        </w:numPr>
+      </w:pPr>
+      <w:r>
+        <w:lastRenderedPageBreak/>
+        <w:t>Selecting any country from the dropdown – will give the flow/river graph of life expectancy has changed over the years.</w:t>
+      </w:r>
+    </w:p>
+    <w:p/>
+    <w:p/>
+    <w:p>
       <w:r>
         <w:rPr>
           <w:noProof/>
         </w:rPr>
         <w:drawing>
-          <wp:inline distT="0" distB="0" distL="0" distR="0" wp14:anchorId="53CCBE18" wp14:editId="5B0EAC0A">
-            <wp:extent cx="2775677" cy="2008487"/>
+          <wp:inline distT="0" distB="0" distL="0" distR="0" wp14:anchorId="10CF6305" wp14:editId="423FBF5D">
+            <wp:extent cx="4726150" cy="2073244"/>
             <wp:effectExtent l="0" t="0" r="0" b="0"/>
-            <wp:docPr id="3" name="Picture 3" descr="Chart, histogram&#10;&#10;Description automatically generated"/>
+            <wp:docPr id="7" name="Picture 7" descr="Chart&#10;&#10;Description automatically generated"/>
             <wp:cNvGraphicFramePr>
               <a:graphicFrameLocks xmlns:a="http://schemas.openxmlformats.org/drawingml/2006/main" noChangeAspect="1"/>
             </wp:cNvGraphicFramePr>
@@ -262,11 +245,11 @@
               <a:graphicData uri="http://schemas.openxmlformats.org/drawingml/2006/picture">
                 <pic:pic xmlns:pic="http://schemas.openxmlformats.org/drawingml/2006/picture">
                   <pic:nvPicPr>
-                    <pic:cNvPr id="3" name="Picture 3" descr="Chart, histogram&#10;&#10;Description automatically generated"/>
+                    <pic:cNvPr id="7" name="Picture 7" descr="Chart&#10;&#10;Description automatically generated"/>
                     <pic:cNvPicPr/>
                   </pic:nvPicPr>
                   <pic:blipFill>
-                    <a:blip r:embed="rId7">
+                    <a:blip r:embed="rId9">
                       <a:extLst>
                         <a:ext uri="{28A0092B-C50C-407E-A947-70E740481C1C}">
                           <a14:useLocalDpi xmlns:a14="http://schemas.microsoft.com/office/drawing/2010/main" val="0"/>
@@ -280,7 +263,7 @@
                   <pic:spPr>
                     <a:xfrm>
                       <a:off x="0" y="0"/>
-                      <a:ext cx="2808105" cy="2031952"/>
+                      <a:ext cx="4778256" cy="2096102"/>
                     </a:xfrm>
                     <a:prstGeom prst="rect">
                       <a:avLst/>
@@ -295,15 +278,32 @@
     </w:p>
     <w:p/>
     <w:p>
+      <w:pPr>
+        <w:pStyle w:val="ListParagraph"/>
+        <w:numPr>
+          <w:ilvl w:val="0"/>
+          <w:numId w:val="2"/>
+        </w:numPr>
+      </w:pPr>
+      <w:r>
+        <w:t>Comparison between 2 countries – select 2 countries from 2 drop-down boxes, and then plot the trail graph between the 2 countries over the years.</w:t>
+      </w:r>
+    </w:p>
+    <w:p>
+      <w:pPr>
+        <w:pStyle w:val="ListParagraph"/>
+      </w:pPr>
+    </w:p>
+    <w:p>
       <w:r>
         <w:rPr>
           <w:noProof/>
         </w:rPr>
         <w:drawing>
-          <wp:inline distT="0" distB="0" distL="0" distR="0" wp14:anchorId="522DB927" wp14:editId="4241DF98">
-            <wp:extent cx="3313568" cy="1791970"/>
-            <wp:effectExtent l="0" t="0" r="1270" b="0"/>
-            <wp:docPr id="5" name="Picture 5" descr="Chart, scatter chart&#10;&#10;Description automatically generated"/>
+          <wp:inline distT="0" distB="0" distL="0" distR="0" wp14:anchorId="467DF336" wp14:editId="42A740FA">
+            <wp:extent cx="3082189" cy="1901671"/>
+            <wp:effectExtent l="0" t="0" r="4445" b="3810"/>
+            <wp:docPr id="6" name="Picture 6" descr="A picture containing chart&#10;&#10;Description automatically generated"/>
             <wp:cNvGraphicFramePr>
               <a:graphicFrameLocks xmlns:a="http://schemas.openxmlformats.org/drawingml/2006/main" noChangeAspect="1"/>
             </wp:cNvGraphicFramePr>
@@ -311,11 +311,11 @@
               <a:graphicData uri="http://schemas.openxmlformats.org/drawingml/2006/picture">
                 <pic:pic xmlns:pic="http://schemas.openxmlformats.org/drawingml/2006/picture">
                   <pic:nvPicPr>
-                    <pic:cNvPr id="5" name="Picture 5" descr="Chart, scatter chart&#10;&#10;Description automatically generated"/>
+                    <pic:cNvPr id="6" name="Picture 6" descr="A picture containing chart&#10;&#10;Description automatically generated"/>
                     <pic:cNvPicPr/>
                   </pic:nvPicPr>
                   <pic:blipFill>
-                    <a:blip r:embed="rId8" cstate="print">
+                    <a:blip r:embed="rId10" cstate="print">
                       <a:extLst>
                         <a:ext uri="{28A0092B-C50C-407E-A947-70E740481C1C}">
                           <a14:useLocalDpi xmlns:a14="http://schemas.microsoft.com/office/drawing/2010/main" val="0"/>
@@ -329,7 +329,7 @@
                   <pic:spPr>
                     <a:xfrm>
                       <a:off x="0" y="0"/>
-                      <a:ext cx="3364097" cy="1819296"/>
+                      <a:ext cx="3087917" cy="1905205"/>
                     </a:xfrm>
                     <a:prstGeom prst="rect">
                       <a:avLst/>
@@ -343,33 +343,6 @@
       </w:r>
     </w:p>
     <w:p/>
-    <w:p/>
-    <w:p>
-      <w:r>
-        <w:t xml:space="preserve">Link to </w:t>
-      </w:r>
-      <w:proofErr w:type="spellStart"/>
-      <w:r>
-        <w:t>github</w:t>
-      </w:r>
-      <w:proofErr w:type="spellEnd"/>
-      <w:r>
-        <w:t xml:space="preserve"> repo:</w:t>
-      </w:r>
-    </w:p>
-    <w:p/>
-    <w:p>
-      <w:hyperlink r:id="rId9" w:history="1">
-        <w:r>
-          <w:rPr>
-            <w:rStyle w:val="Hyperlink"/>
-          </w:rPr>
-          <w:t>https://github.com/nithiyasuresh/LifeExpectancy_Project</w:t>
-        </w:r>
-      </w:hyperlink>
-    </w:p>
-    <w:p/>
-    <w:p/>
     <w:sectPr>
       <w:pgSz w:w="12240" w:h="15840"/>
       <w:pgMar w:top="1440" w:right="1440" w:bottom="1440" w:left="1440" w:header="708" w:footer="708" w:gutter="0"/>
@@ -378,6 +351,563 @@
     </w:sectPr>
   </w:body>
 </w:document>
+</file>
+
+<file path=word/numbering.xml><?xml version="1.0" encoding="utf-8"?>
+<w:numbering xmlns:wpc="http://schemas.microsoft.com/office/word/2010/wordprocessingCanvas" xmlns:cx="http://schemas.microsoft.com/office/drawing/2014/chartex" xmlns:cx1="http://schemas.microsoft.com/office/drawing/2015/9/8/chartex" xmlns:cx2="http://schemas.microsoft.com/office/drawing/2015/10/21/chartex" xmlns:cx3="http://schemas.microsoft.com/office/drawing/2016/5/9/chartex" xmlns:cx4="http://schemas.microsoft.com/office/drawing/2016/5/10/chartex" xmlns:cx5="http://schemas.microsoft.com/office/drawing/2016/5/11/chartex" xmlns:cx6="http://schemas.microsoft.com/office/drawing/2016/5/12/chartex" xmlns:cx7="http://schemas.microsoft.com/office/drawing/2016/5/13/chartex" xmlns:cx8="http://schemas.microsoft.com/office/drawing/2016/5/14/chartex" xmlns:mc="http://schemas.openxmlformats.org/markup-compatibility/2006" xmlns:aink="http://schemas.microsoft.com/office/drawing/2016/ink" xmlns:am3d="http://schemas.microsoft.com/office/drawing/2017/model3d" xmlns:o="urn:schemas-microsoft-com:office:office" xmlns:r="http://schemas.openxmlformats.org/officeDocument/2006/relationships" xmlns:m="http://schemas.openxmlformats.org/officeDocument/2006/math" xmlns:v="urn:schemas-microsoft-com:vml" xmlns:wp14="http://schemas.microsoft.com/office/word/2010/wordprocessingDrawing" xmlns:wp="http://schemas.openxmlformats.org/drawingml/2006/wordprocessingDrawing" xmlns:w10="urn:schemas-microsoft-com:office:word" xmlns:w="http://schemas.openxmlformats.org/wordprocessingml/2006/main" xmlns:w14="http://schemas.microsoft.com/office/word/2010/wordml" xmlns:w15="http://schemas.microsoft.com/office/word/2012/wordml" xmlns:w16cex="http://schemas.microsoft.com/office/word/2018/wordml/cex" xmlns:w16cid="http://schemas.microsoft.com/office/word/2016/wordml/cid" xmlns:w16="http://schemas.microsoft.com/office/word/2018/wordml" xmlns:w16sdtdh="http://schemas.microsoft.com/office/word/2020/wordml/sdtdatahash" xmlns:w16se="http://schemas.microsoft.com/office/word/2015/wordml/symex" xmlns:wpg="http://schemas.microsoft.com/office/word/2010/wordprocessingGroup" xmlns:wpi="http://schemas.microsoft.com/office/word/2010/wordprocessingInk" xmlns:wne="http://schemas.microsoft.com/office/word/2006/wordml" xmlns:wps="http://schemas.microsoft.com/office/word/2010/wordprocessingShape" mc:Ignorable="w14 w15 w16se w16cid w16 w16cex w16sdtdh wp14">
+  <w:abstractNum w:abstractNumId="0" w15:restartNumberingAfterBreak="0">
+    <w:nsid w:val="1E0433FF"/>
+    <w:multiLevelType w:val="hybridMultilevel"/>
+    <w:tmpl w:val="A9AA6ADE"/>
+    <w:lvl w:ilvl="0" w:tplc="D542DD76">
+      <w:start w:val="3"/>
+      <w:numFmt w:val="decimal"/>
+      <w:lvlText w:val="%1."/>
+      <w:lvlJc w:val="left"/>
+      <w:pPr>
+        <w:ind w:left="680" w:hanging="360"/>
+      </w:pPr>
+      <w:rPr>
+        <w:rFonts w:hint="default"/>
+      </w:rPr>
+    </w:lvl>
+    <w:lvl w:ilvl="1" w:tplc="04090019" w:tentative="1">
+      <w:start w:val="1"/>
+      <w:numFmt w:val="lowerLetter"/>
+      <w:lvlText w:val="%2."/>
+      <w:lvlJc w:val="left"/>
+      <w:pPr>
+        <w:ind w:left="1400" w:hanging="360"/>
+      </w:pPr>
+    </w:lvl>
+    <w:lvl w:ilvl="2" w:tplc="0409001B" w:tentative="1">
+      <w:start w:val="1"/>
+      <w:numFmt w:val="lowerRoman"/>
+      <w:lvlText w:val="%3."/>
+      <w:lvlJc w:val="right"/>
+      <w:pPr>
+        <w:ind w:left="2120" w:hanging="180"/>
+      </w:pPr>
+    </w:lvl>
+    <w:lvl w:ilvl="3" w:tplc="0409000F" w:tentative="1">
+      <w:start w:val="1"/>
+      <w:numFmt w:val="decimal"/>
+      <w:lvlText w:val="%4."/>
+      <w:lvlJc w:val="left"/>
+      <w:pPr>
+        <w:ind w:left="2840" w:hanging="360"/>
+      </w:pPr>
+    </w:lvl>
+    <w:lvl w:ilvl="4" w:tplc="04090019" w:tentative="1">
+      <w:start w:val="1"/>
+      <w:numFmt w:val="lowerLetter"/>
+      <w:lvlText w:val="%5."/>
+      <w:lvlJc w:val="left"/>
+      <w:pPr>
+        <w:ind w:left="3560" w:hanging="360"/>
+      </w:pPr>
+    </w:lvl>
+    <w:lvl w:ilvl="5" w:tplc="0409001B" w:tentative="1">
+      <w:start w:val="1"/>
+      <w:numFmt w:val="lowerRoman"/>
+      <w:lvlText w:val="%6."/>
+      <w:lvlJc w:val="right"/>
+      <w:pPr>
+        <w:ind w:left="4280" w:hanging="180"/>
+      </w:pPr>
+    </w:lvl>
+    <w:lvl w:ilvl="6" w:tplc="0409000F" w:tentative="1">
+      <w:start w:val="1"/>
+      <w:numFmt w:val="decimal"/>
+      <w:lvlText w:val="%7."/>
+      <w:lvlJc w:val="left"/>
+      <w:pPr>
+        <w:ind w:left="5000" w:hanging="360"/>
+      </w:pPr>
+    </w:lvl>
+    <w:lvl w:ilvl="7" w:tplc="04090019" w:tentative="1">
+      <w:start w:val="1"/>
+      <w:numFmt w:val="lowerLetter"/>
+      <w:lvlText w:val="%8."/>
+      <w:lvlJc w:val="left"/>
+      <w:pPr>
+        <w:ind w:left="5720" w:hanging="360"/>
+      </w:pPr>
+    </w:lvl>
+    <w:lvl w:ilvl="8" w:tplc="0409001B" w:tentative="1">
+      <w:start w:val="1"/>
+      <w:numFmt w:val="lowerRoman"/>
+      <w:lvlText w:val="%9."/>
+      <w:lvlJc w:val="right"/>
+      <w:pPr>
+        <w:ind w:left="6440" w:hanging="180"/>
+      </w:pPr>
+    </w:lvl>
+  </w:abstractNum>
+  <w:abstractNum w:abstractNumId="1" w15:restartNumberingAfterBreak="0">
+    <w:nsid w:val="38B41264"/>
+    <w:multiLevelType w:val="hybridMultilevel"/>
+    <w:tmpl w:val="C5EC746A"/>
+    <w:lvl w:ilvl="0" w:tplc="331AE034">
+      <w:start w:val="1"/>
+      <w:numFmt w:val="decimal"/>
+      <w:lvlText w:val="%1."/>
+      <w:lvlJc w:val="left"/>
+      <w:pPr>
+        <w:ind w:left="680" w:hanging="360"/>
+      </w:pPr>
+      <w:rPr>
+        <w:rFonts w:hint="default"/>
+      </w:rPr>
+    </w:lvl>
+    <w:lvl w:ilvl="1" w:tplc="04090019" w:tentative="1">
+      <w:start w:val="1"/>
+      <w:numFmt w:val="lowerLetter"/>
+      <w:lvlText w:val="%2."/>
+      <w:lvlJc w:val="left"/>
+      <w:pPr>
+        <w:ind w:left="1400" w:hanging="360"/>
+      </w:pPr>
+    </w:lvl>
+    <w:lvl w:ilvl="2" w:tplc="0409001B" w:tentative="1">
+      <w:start w:val="1"/>
+      <w:numFmt w:val="lowerRoman"/>
+      <w:lvlText w:val="%3."/>
+      <w:lvlJc w:val="right"/>
+      <w:pPr>
+        <w:ind w:left="2120" w:hanging="180"/>
+      </w:pPr>
+    </w:lvl>
+    <w:lvl w:ilvl="3" w:tplc="0409000F" w:tentative="1">
+      <w:start w:val="1"/>
+      <w:numFmt w:val="decimal"/>
+      <w:lvlText w:val="%4."/>
+      <w:lvlJc w:val="left"/>
+      <w:pPr>
+        <w:ind w:left="2840" w:hanging="360"/>
+      </w:pPr>
+    </w:lvl>
+    <w:lvl w:ilvl="4" w:tplc="04090019" w:tentative="1">
+      <w:start w:val="1"/>
+      <w:numFmt w:val="lowerLetter"/>
+      <w:lvlText w:val="%5."/>
+      <w:lvlJc w:val="left"/>
+      <w:pPr>
+        <w:ind w:left="3560" w:hanging="360"/>
+      </w:pPr>
+    </w:lvl>
+    <w:lvl w:ilvl="5" w:tplc="0409001B" w:tentative="1">
+      <w:start w:val="1"/>
+      <w:numFmt w:val="lowerRoman"/>
+      <w:lvlText w:val="%6."/>
+      <w:lvlJc w:val="right"/>
+      <w:pPr>
+        <w:ind w:left="4280" w:hanging="180"/>
+      </w:pPr>
+    </w:lvl>
+    <w:lvl w:ilvl="6" w:tplc="0409000F" w:tentative="1">
+      <w:start w:val="1"/>
+      <w:numFmt w:val="decimal"/>
+      <w:lvlText w:val="%7."/>
+      <w:lvlJc w:val="left"/>
+      <w:pPr>
+        <w:ind w:left="5000" w:hanging="360"/>
+      </w:pPr>
+    </w:lvl>
+    <w:lvl w:ilvl="7" w:tplc="04090019" w:tentative="1">
+      <w:start w:val="1"/>
+      <w:numFmt w:val="lowerLetter"/>
+      <w:lvlText w:val="%8."/>
+      <w:lvlJc w:val="left"/>
+      <w:pPr>
+        <w:ind w:left="5720" w:hanging="360"/>
+      </w:pPr>
+    </w:lvl>
+    <w:lvl w:ilvl="8" w:tplc="0409001B" w:tentative="1">
+      <w:start w:val="1"/>
+      <w:numFmt w:val="lowerRoman"/>
+      <w:lvlText w:val="%9."/>
+      <w:lvlJc w:val="right"/>
+      <w:pPr>
+        <w:ind w:left="6440" w:hanging="180"/>
+      </w:pPr>
+    </w:lvl>
+  </w:abstractNum>
+  <w:abstractNum w:abstractNumId="2" w15:restartNumberingAfterBreak="0">
+    <w:nsid w:val="3FBE2C2E"/>
+    <w:multiLevelType w:val="hybridMultilevel"/>
+    <w:tmpl w:val="CB4229E2"/>
+    <w:lvl w:ilvl="0" w:tplc="0409000F">
+      <w:start w:val="1"/>
+      <w:numFmt w:val="decimal"/>
+      <w:lvlText w:val="%1."/>
+      <w:lvlJc w:val="left"/>
+      <w:pPr>
+        <w:ind w:left="720" w:hanging="360"/>
+      </w:pPr>
+      <w:rPr>
+        <w:rFonts w:hint="default"/>
+      </w:rPr>
+    </w:lvl>
+    <w:lvl w:ilvl="1" w:tplc="04090019" w:tentative="1">
+      <w:start w:val="1"/>
+      <w:numFmt w:val="lowerLetter"/>
+      <w:lvlText w:val="%2."/>
+      <w:lvlJc w:val="left"/>
+      <w:pPr>
+        <w:ind w:left="1440" w:hanging="360"/>
+      </w:pPr>
+    </w:lvl>
+    <w:lvl w:ilvl="2" w:tplc="0409001B" w:tentative="1">
+      <w:start w:val="1"/>
+      <w:numFmt w:val="lowerRoman"/>
+      <w:lvlText w:val="%3."/>
+      <w:lvlJc w:val="right"/>
+      <w:pPr>
+        <w:ind w:left="2160" w:hanging="180"/>
+      </w:pPr>
+    </w:lvl>
+    <w:lvl w:ilvl="3" w:tplc="0409000F" w:tentative="1">
+      <w:start w:val="1"/>
+      <w:numFmt w:val="decimal"/>
+      <w:lvlText w:val="%4."/>
+      <w:lvlJc w:val="left"/>
+      <w:pPr>
+        <w:ind w:left="2880" w:hanging="360"/>
+      </w:pPr>
+    </w:lvl>
+    <w:lvl w:ilvl="4" w:tplc="04090019" w:tentative="1">
+      <w:start w:val="1"/>
+      <w:numFmt w:val="lowerLetter"/>
+      <w:lvlText w:val="%5."/>
+      <w:lvlJc w:val="left"/>
+      <w:pPr>
+        <w:ind w:left="3600" w:hanging="360"/>
+      </w:pPr>
+    </w:lvl>
+    <w:lvl w:ilvl="5" w:tplc="0409001B" w:tentative="1">
+      <w:start w:val="1"/>
+      <w:numFmt w:val="lowerRoman"/>
+      <w:lvlText w:val="%6."/>
+      <w:lvlJc w:val="right"/>
+      <w:pPr>
+        <w:ind w:left="4320" w:hanging="180"/>
+      </w:pPr>
+    </w:lvl>
+    <w:lvl w:ilvl="6" w:tplc="0409000F" w:tentative="1">
+      <w:start w:val="1"/>
+      <w:numFmt w:val="decimal"/>
+      <w:lvlText w:val="%7."/>
+      <w:lvlJc w:val="left"/>
+      <w:pPr>
+        <w:ind w:left="5040" w:hanging="360"/>
+      </w:pPr>
+    </w:lvl>
+    <w:lvl w:ilvl="7" w:tplc="04090019" w:tentative="1">
+      <w:start w:val="1"/>
+      <w:numFmt w:val="lowerLetter"/>
+      <w:lvlText w:val="%8."/>
+      <w:lvlJc w:val="left"/>
+      <w:pPr>
+        <w:ind w:left="5760" w:hanging="360"/>
+      </w:pPr>
+    </w:lvl>
+    <w:lvl w:ilvl="8" w:tplc="0409001B" w:tentative="1">
+      <w:start w:val="1"/>
+      <w:numFmt w:val="lowerRoman"/>
+      <w:lvlText w:val="%9."/>
+      <w:lvlJc w:val="right"/>
+      <w:pPr>
+        <w:ind w:left="6480" w:hanging="180"/>
+      </w:pPr>
+    </w:lvl>
+  </w:abstractNum>
+  <w:abstractNum w:abstractNumId="3" w15:restartNumberingAfterBreak="0">
+    <w:nsid w:val="545050D7"/>
+    <w:multiLevelType w:val="hybridMultilevel"/>
+    <w:tmpl w:val="CB4229E2"/>
+    <w:lvl w:ilvl="0" w:tplc="0409000F">
+      <w:start w:val="1"/>
+      <w:numFmt w:val="decimal"/>
+      <w:lvlText w:val="%1."/>
+      <w:lvlJc w:val="left"/>
+      <w:pPr>
+        <w:ind w:left="720" w:hanging="360"/>
+      </w:pPr>
+      <w:rPr>
+        <w:rFonts w:hint="default"/>
+      </w:rPr>
+    </w:lvl>
+    <w:lvl w:ilvl="1" w:tplc="04090019" w:tentative="1">
+      <w:start w:val="1"/>
+      <w:numFmt w:val="lowerLetter"/>
+      <w:lvlText w:val="%2."/>
+      <w:lvlJc w:val="left"/>
+      <w:pPr>
+        <w:ind w:left="1440" w:hanging="360"/>
+      </w:pPr>
+    </w:lvl>
+    <w:lvl w:ilvl="2" w:tplc="0409001B" w:tentative="1">
+      <w:start w:val="1"/>
+      <w:numFmt w:val="lowerRoman"/>
+      <w:lvlText w:val="%3."/>
+      <w:lvlJc w:val="right"/>
+      <w:pPr>
+        <w:ind w:left="2160" w:hanging="180"/>
+      </w:pPr>
+    </w:lvl>
+    <w:lvl w:ilvl="3" w:tplc="0409000F" w:tentative="1">
+      <w:start w:val="1"/>
+      <w:numFmt w:val="decimal"/>
+      <w:lvlText w:val="%4."/>
+      <w:lvlJc w:val="left"/>
+      <w:pPr>
+        <w:ind w:left="2880" w:hanging="360"/>
+      </w:pPr>
+    </w:lvl>
+    <w:lvl w:ilvl="4" w:tplc="04090019" w:tentative="1">
+      <w:start w:val="1"/>
+      <w:numFmt w:val="lowerLetter"/>
+      <w:lvlText w:val="%5."/>
+      <w:lvlJc w:val="left"/>
+      <w:pPr>
+        <w:ind w:left="3600" w:hanging="360"/>
+      </w:pPr>
+    </w:lvl>
+    <w:lvl w:ilvl="5" w:tplc="0409001B" w:tentative="1">
+      <w:start w:val="1"/>
+      <w:numFmt w:val="lowerRoman"/>
+      <w:lvlText w:val="%6."/>
+      <w:lvlJc w:val="right"/>
+      <w:pPr>
+        <w:ind w:left="4320" w:hanging="180"/>
+      </w:pPr>
+    </w:lvl>
+    <w:lvl w:ilvl="6" w:tplc="0409000F" w:tentative="1">
+      <w:start w:val="1"/>
+      <w:numFmt w:val="decimal"/>
+      <w:lvlText w:val="%7."/>
+      <w:lvlJc w:val="left"/>
+      <w:pPr>
+        <w:ind w:left="5040" w:hanging="360"/>
+      </w:pPr>
+    </w:lvl>
+    <w:lvl w:ilvl="7" w:tplc="04090019" w:tentative="1">
+      <w:start w:val="1"/>
+      <w:numFmt w:val="lowerLetter"/>
+      <w:lvlText w:val="%8."/>
+      <w:lvlJc w:val="left"/>
+      <w:pPr>
+        <w:ind w:left="5760" w:hanging="360"/>
+      </w:pPr>
+    </w:lvl>
+    <w:lvl w:ilvl="8" w:tplc="0409001B" w:tentative="1">
+      <w:start w:val="1"/>
+      <w:numFmt w:val="lowerRoman"/>
+      <w:lvlText w:val="%9."/>
+      <w:lvlJc w:val="right"/>
+      <w:pPr>
+        <w:ind w:left="6480" w:hanging="180"/>
+      </w:pPr>
+    </w:lvl>
+  </w:abstractNum>
+  <w:abstractNum w:abstractNumId="4" w15:restartNumberingAfterBreak="0">
+    <w:nsid w:val="6CB404CD"/>
+    <w:multiLevelType w:val="hybridMultilevel"/>
+    <w:tmpl w:val="966C51EC"/>
+    <w:lvl w:ilvl="0" w:tplc="0409000F">
+      <w:start w:val="3"/>
+      <w:numFmt w:val="decimal"/>
+      <w:lvlText w:val="%1."/>
+      <w:lvlJc w:val="left"/>
+      <w:pPr>
+        <w:ind w:left="720" w:hanging="360"/>
+      </w:pPr>
+      <w:rPr>
+        <w:rFonts w:hint="default"/>
+      </w:rPr>
+    </w:lvl>
+    <w:lvl w:ilvl="1" w:tplc="04090019" w:tentative="1">
+      <w:start w:val="1"/>
+      <w:numFmt w:val="lowerLetter"/>
+      <w:lvlText w:val="%2."/>
+      <w:lvlJc w:val="left"/>
+      <w:pPr>
+        <w:ind w:left="1440" w:hanging="360"/>
+      </w:pPr>
+    </w:lvl>
+    <w:lvl w:ilvl="2" w:tplc="0409001B" w:tentative="1">
+      <w:start w:val="1"/>
+      <w:numFmt w:val="lowerRoman"/>
+      <w:lvlText w:val="%3."/>
+      <w:lvlJc w:val="right"/>
+      <w:pPr>
+        <w:ind w:left="2160" w:hanging="180"/>
+      </w:pPr>
+    </w:lvl>
+    <w:lvl w:ilvl="3" w:tplc="0409000F" w:tentative="1">
+      <w:start w:val="1"/>
+      <w:numFmt w:val="decimal"/>
+      <w:lvlText w:val="%4."/>
+      <w:lvlJc w:val="left"/>
+      <w:pPr>
+        <w:ind w:left="2880" w:hanging="360"/>
+      </w:pPr>
+    </w:lvl>
+    <w:lvl w:ilvl="4" w:tplc="04090019" w:tentative="1">
+      <w:start w:val="1"/>
+      <w:numFmt w:val="lowerLetter"/>
+      <w:lvlText w:val="%5."/>
+      <w:lvlJc w:val="left"/>
+      <w:pPr>
+        <w:ind w:left="3600" w:hanging="360"/>
+      </w:pPr>
+    </w:lvl>
+    <w:lvl w:ilvl="5" w:tplc="0409001B" w:tentative="1">
+      <w:start w:val="1"/>
+      <w:numFmt w:val="lowerRoman"/>
+      <w:lvlText w:val="%6."/>
+      <w:lvlJc w:val="right"/>
+      <w:pPr>
+        <w:ind w:left="4320" w:hanging="180"/>
+      </w:pPr>
+    </w:lvl>
+    <w:lvl w:ilvl="6" w:tplc="0409000F" w:tentative="1">
+      <w:start w:val="1"/>
+      <w:numFmt w:val="decimal"/>
+      <w:lvlText w:val="%7."/>
+      <w:lvlJc w:val="left"/>
+      <w:pPr>
+        <w:ind w:left="5040" w:hanging="360"/>
+      </w:pPr>
+    </w:lvl>
+    <w:lvl w:ilvl="7" w:tplc="04090019" w:tentative="1">
+      <w:start w:val="1"/>
+      <w:numFmt w:val="lowerLetter"/>
+      <w:lvlText w:val="%8."/>
+      <w:lvlJc w:val="left"/>
+      <w:pPr>
+        <w:ind w:left="5760" w:hanging="360"/>
+      </w:pPr>
+    </w:lvl>
+    <w:lvl w:ilvl="8" w:tplc="0409001B" w:tentative="1">
+      <w:start w:val="1"/>
+      <w:numFmt w:val="lowerRoman"/>
+      <w:lvlText w:val="%9."/>
+      <w:lvlJc w:val="right"/>
+      <w:pPr>
+        <w:ind w:left="6480" w:hanging="180"/>
+      </w:pPr>
+    </w:lvl>
+  </w:abstractNum>
+  <w:abstractNum w:abstractNumId="5" w15:restartNumberingAfterBreak="0">
+    <w:nsid w:val="6E7F565C"/>
+    <w:multiLevelType w:val="hybridMultilevel"/>
+    <w:tmpl w:val="CB4229E2"/>
+    <w:lvl w:ilvl="0" w:tplc="0409000F">
+      <w:start w:val="1"/>
+      <w:numFmt w:val="decimal"/>
+      <w:lvlText w:val="%1."/>
+      <w:lvlJc w:val="left"/>
+      <w:pPr>
+        <w:ind w:left="720" w:hanging="360"/>
+      </w:pPr>
+      <w:rPr>
+        <w:rFonts w:hint="default"/>
+      </w:rPr>
+    </w:lvl>
+    <w:lvl w:ilvl="1" w:tplc="04090019" w:tentative="1">
+      <w:start w:val="1"/>
+      <w:numFmt w:val="lowerLetter"/>
+      <w:lvlText w:val="%2."/>
+      <w:lvlJc w:val="left"/>
+      <w:pPr>
+        <w:ind w:left="1440" w:hanging="360"/>
+      </w:pPr>
+    </w:lvl>
+    <w:lvl w:ilvl="2" w:tplc="0409001B" w:tentative="1">
+      <w:start w:val="1"/>
+      <w:numFmt w:val="lowerRoman"/>
+      <w:lvlText w:val="%3."/>
+      <w:lvlJc w:val="right"/>
+      <w:pPr>
+        <w:ind w:left="2160" w:hanging="180"/>
+      </w:pPr>
+    </w:lvl>
+    <w:lvl w:ilvl="3" w:tplc="0409000F" w:tentative="1">
+      <w:start w:val="1"/>
+      <w:numFmt w:val="decimal"/>
+      <w:lvlText w:val="%4."/>
+      <w:lvlJc w:val="left"/>
+      <w:pPr>
+        <w:ind w:left="2880" w:hanging="360"/>
+      </w:pPr>
+    </w:lvl>
+    <w:lvl w:ilvl="4" w:tplc="04090019" w:tentative="1">
+      <w:start w:val="1"/>
+      <w:numFmt w:val="lowerLetter"/>
+      <w:lvlText w:val="%5."/>
+      <w:lvlJc w:val="left"/>
+      <w:pPr>
+        <w:ind w:left="3600" w:hanging="360"/>
+      </w:pPr>
+    </w:lvl>
+    <w:lvl w:ilvl="5" w:tplc="0409001B" w:tentative="1">
+      <w:start w:val="1"/>
+      <w:numFmt w:val="lowerRoman"/>
+      <w:lvlText w:val="%6."/>
+      <w:lvlJc w:val="right"/>
+      <w:pPr>
+        <w:ind w:left="4320" w:hanging="180"/>
+      </w:pPr>
+    </w:lvl>
+    <w:lvl w:ilvl="6" w:tplc="0409000F" w:tentative="1">
+      <w:start w:val="1"/>
+      <w:numFmt w:val="decimal"/>
+      <w:lvlText w:val="%7."/>
+      <w:lvlJc w:val="left"/>
+      <w:pPr>
+        <w:ind w:left="5040" w:hanging="360"/>
+      </w:pPr>
+    </w:lvl>
+    <w:lvl w:ilvl="7" w:tplc="04090019" w:tentative="1">
+      <w:start w:val="1"/>
+      <w:numFmt w:val="lowerLetter"/>
+      <w:lvlText w:val="%8."/>
+      <w:lvlJc w:val="left"/>
+      <w:pPr>
+        <w:ind w:left="5760" w:hanging="360"/>
+      </w:pPr>
+    </w:lvl>
+    <w:lvl w:ilvl="8" w:tplc="0409001B" w:tentative="1">
+      <w:start w:val="1"/>
+      <w:numFmt w:val="lowerRoman"/>
+      <w:lvlText w:val="%9."/>
+      <w:lvlJc w:val="right"/>
+      <w:pPr>
+        <w:ind w:left="6480" w:hanging="180"/>
+      </w:pPr>
+    </w:lvl>
+  </w:abstractNum>
+  <w:num w:numId="1">
+    <w:abstractNumId w:val="1"/>
+  </w:num>
+  <w:num w:numId="2">
+    <w:abstractNumId w:val="5"/>
+  </w:num>
+  <w:num w:numId="3">
+    <w:abstractNumId w:val="0"/>
+  </w:num>
+  <w:num w:numId="4">
+    <w:abstractNumId w:val="4"/>
+  </w:num>
+  <w:num w:numId="5">
+    <w:abstractNumId w:val="3"/>
+  </w:num>
+  <w:num w:numId="6">
+    <w:abstractNumId w:val="2"/>
+  </w:num>
+</w:numbering>
 </file>
 
 <file path=word/styles.xml><?xml version="1.0" encoding="utf-8"?>
@@ -825,6 +1355,17 @@
       <w:shd w:val="clear" w:color="auto" w:fill="E1DFDD"/>
     </w:rPr>
   </w:style>
+  <w:style w:type="paragraph" w:styleId="ListParagraph">
+    <w:name w:val="List Paragraph"/>
+    <w:basedOn w:val="Normal"/>
+    <w:uiPriority w:val="34"/>
+    <w:qFormat/>
+    <w:rsid w:val="00DE43F3"/>
+    <w:pPr>
+      <w:ind w:left="720"/>
+      <w:contextualSpacing/>
+    </w:pPr>
+  </w:style>
 </w:styles>
 </file>
 

</xml_diff>